<commit_message>
Update field test template
</commit_message>
<xml_diff>
--- a/examples/docs/Field Test.docx
+++ b/examples/docs/Field Test.docx
@@ -537,52 +537,6 @@
         <w:rPr>
           <w:rtl w:val="0"/>
         </w:rPr>
-      </w:r>
-    </w:p>
-    <w:p>
-      <w:pPr>
-        <w:tabs>
-          <w:tab w:val="right" w:leader="none" w:pos="5940"/>
-          <w:tab w:val="right" w:leader="none" w:pos="1980"/>
-          <w:tab w:val="left" w:leader="none" w:pos="4320"/>
-        </w:tabs>
-        <w:rPr>
-          <w:sz w:val="28"/>
-          <w:szCs w:val="28"/>
-        </w:rPr>
-      </w:pPr>
-      <w:r>
-        <w:rPr>
-          <w:sz w:val="28"/>
-          <w:szCs w:val="28"/>
-          <w:rtl w:val="0"/>
-        </w:rPr>
-        <w:tab/>
-        <w:t xml:space="preserve">Approve:</w:t>
-        <w:tab/>
-        <w:tab/>
-        <w:t xml:space="preserve">Decline:</w:t>
-      </w:r>
-    </w:p>
-    <w:p>
-      <w:pPr>
-        <w:tabs>
-          <w:tab w:val="right" w:leader="none" w:pos="5940"/>
-          <w:tab w:val="right" w:leader="none" w:pos="1980"/>
-          <w:tab w:val="left" w:leader="none" w:pos="4320"/>
-        </w:tabs>
-        <w:rPr>
-          <w:sz w:val="28"/>
-          <w:szCs w:val="28"/>
-        </w:rPr>
-      </w:pPr>
-      <w:r>
-        <w:rPr>
-          <w:sz w:val="28"/>
-          <w:szCs w:val="28"/>
-          <w:rtl w:val="0"/>
-        </w:rPr>
-        <w:t xml:space="preserve">The approve button approves and completes the signing ceremony.</w:t>
       </w:r>
     </w:p>
     <w:p>

</xml_diff>